<commit_message>
improved some code and documentation
</commit_message>
<xml_diff>
--- a/DigiSign_doc.docx
+++ b/DigiSign_doc.docx
@@ -5,8 +5,10 @@
     <w:p>
       <w:pPr>
         <w:spacing w:line="240" w:lineRule="auto"/>
-        <w:rPr>
-          <w:rFonts w:ascii="Arial" w:hAnsi="Arial" w:cs="Arial"/>
+        <w:ind w:firstLine="708"/>
+        <w:rPr>
+          <w:rFonts w:ascii="Arial" w:hAnsi="Arial" w:cs="Arial"/>
+          <w:b/>
           <w:sz w:val="40"/>
           <w:szCs w:val="40"/>
         </w:rPr>
@@ -15,7 +17,8 @@
       <w:r>
         <w:rPr>
           <w:rFonts w:ascii="Arial" w:hAnsi="Arial" w:cs="Arial"/>
-          <w:sz w:val="40"/>
+          <w:b/>
+          <w:sz w:val="56"/>
           <w:szCs w:val="40"/>
         </w:rPr>
         <w:t>DigiSign</w:t>
@@ -27,51 +30,205 @@
         <w:spacing w:line="240" w:lineRule="auto"/>
         <w:rPr>
           <w:rFonts w:ascii="Arial" w:hAnsi="Arial" w:cs="Arial"/>
-        </w:rPr>
-      </w:pPr>
-    </w:p>
-    <w:p>
-      <w:pPr>
-        <w:spacing w:line="240" w:lineRule="auto"/>
-        <w:rPr>
-          <w:rFonts w:ascii="Arial" w:hAnsi="Arial" w:cs="Arial"/>
-        </w:rPr>
-      </w:pPr>
-      <w:r>
-        <w:rPr>
-          <w:rFonts w:ascii="Arial" w:hAnsi="Arial" w:cs="Arial"/>
-        </w:rPr>
-        <w:t>Architettura:</w:t>
-      </w:r>
-    </w:p>
-    <w:p>
-      <w:pPr>
-        <w:spacing w:line="240" w:lineRule="auto"/>
-        <w:rPr>
-          <w:rFonts w:ascii="Arial" w:hAnsi="Arial" w:cs="Arial"/>
-        </w:rPr>
-      </w:pPr>
-      <w:r>
-        <w:rPr>
-          <w:rFonts w:ascii="Arial" w:hAnsi="Arial" w:cs="Arial"/>
-        </w:rPr>
-        <w:t># TODO</w:t>
-      </w:r>
-      <w:bookmarkStart w:id="0" w:name="_GoBack"/>
-      <w:bookmarkEnd w:id="0"/>
-    </w:p>
-    <w:p>
-      <w:pPr>
-        <w:spacing w:line="240" w:lineRule="auto"/>
-        <w:rPr>
-          <w:rFonts w:ascii="Arial" w:hAnsi="Arial" w:cs="Arial"/>
-        </w:rPr>
-      </w:pPr>
-      <w:r>
-        <w:rPr>
-          <w:rFonts w:ascii="Arial" w:hAnsi="Arial" w:cs="Arial"/>
-        </w:rPr>
-        <w:t>one pin</w:t>
+          <w:b/>
+          <w:sz w:val="24"/>
+          <w:szCs w:val="40"/>
+        </w:rPr>
+      </w:pPr>
+      <w:r>
+        <w:rPr>
+          <w:rFonts w:ascii="Arial" w:hAnsi="Arial" w:cs="Arial"/>
+          <w:b/>
+          <w:sz w:val="24"/>
+          <w:szCs w:val="40"/>
+        </w:rPr>
+        <w:t>Applicativo per la firma digitale tramite smart card</w:t>
+      </w:r>
+    </w:p>
+    <w:p>
+      <w:pPr>
+        <w:spacing w:line="240" w:lineRule="auto"/>
+        <w:rPr>
+          <w:rFonts w:ascii="Arial" w:hAnsi="Arial" w:cs="Arial"/>
+        </w:rPr>
+      </w:pPr>
+    </w:p>
+    <w:p>
+      <w:pPr>
+        <w:spacing w:line="240" w:lineRule="auto"/>
+        <w:rPr>
+          <w:rFonts w:ascii="Arial" w:hAnsi="Arial" w:cs="Arial"/>
+          <w:b/>
+          <w:sz w:val="28"/>
+          <w:szCs w:val="28"/>
+        </w:rPr>
+      </w:pPr>
+      <w:r>
+        <w:rPr>
+          <w:rFonts w:ascii="Arial" w:hAnsi="Arial" w:cs="Arial"/>
+          <w:b/>
+          <w:sz w:val="28"/>
+          <w:szCs w:val="28"/>
+        </w:rPr>
+        <w:t>ARCHITETTURA:</w:t>
+      </w:r>
+    </w:p>
+    <w:p>
+      <w:pPr>
+        <w:spacing w:line="240" w:lineRule="auto"/>
+        <w:rPr>
+          <w:rFonts w:ascii="Arial" w:hAnsi="Arial" w:cs="Arial"/>
+          <w:b/>
+          <w:sz w:val="28"/>
+          <w:szCs w:val="28"/>
+        </w:rPr>
+      </w:pPr>
+    </w:p>
+    <w:p>
+      <w:pPr>
+        <w:spacing w:line="240" w:lineRule="auto"/>
+        <w:rPr>
+          <w:rFonts w:ascii="Arial" w:hAnsi="Arial" w:cs="Arial"/>
+          <w:b/>
+          <w:sz w:val="28"/>
+          <w:szCs w:val="28"/>
+        </w:rPr>
+      </w:pPr>
+      <w:r>
+        <w:rPr>
+          <w:rFonts w:ascii="Arial" w:hAnsi="Arial" w:cs="Arial"/>
+          <w:noProof/>
+        </w:rPr>
+        <w:drawing>
+          <wp:inline distT="0" distB="0" distL="0" distR="0">
+            <wp:extent cx="6120130" cy="3347085"/>
+            <wp:effectExtent l="0" t="0" r="0" b="5715"/>
+            <wp:docPr id="4" name="Immagine 4"/>
+            <wp:cNvGraphicFramePr>
+              <a:graphicFrameLocks xmlns:a="http://schemas.openxmlformats.org/drawingml/2006/main" noChangeAspect="1"/>
+            </wp:cNvGraphicFramePr>
+            <a:graphic xmlns:a="http://schemas.openxmlformats.org/drawingml/2006/main">
+              <a:graphicData uri="http://schemas.openxmlformats.org/drawingml/2006/picture">
+                <pic:pic xmlns:pic="http://schemas.openxmlformats.org/drawingml/2006/picture">
+                  <pic:nvPicPr>
+                    <pic:cNvPr id="4" name="serverion.png"/>
+                    <pic:cNvPicPr/>
+                  </pic:nvPicPr>
+                  <pic:blipFill>
+                    <a:blip r:embed="rId7">
+                      <a:extLst>
+                        <a:ext uri="{28A0092B-C50C-407E-A947-70E740481C1C}">
+                          <a14:useLocalDpi xmlns:a14="http://schemas.microsoft.com/office/drawing/2010/main" val="0"/>
+                        </a:ext>
+                      </a:extLst>
+                    </a:blip>
+                    <a:stretch>
+                      <a:fillRect/>
+                    </a:stretch>
+                  </pic:blipFill>
+                  <pic:spPr>
+                    <a:xfrm>
+                      <a:off x="0" y="0"/>
+                      <a:ext cx="6120130" cy="3347085"/>
+                    </a:xfrm>
+                    <a:prstGeom prst="rect">
+                      <a:avLst/>
+                    </a:prstGeom>
+                  </pic:spPr>
+                </pic:pic>
+              </a:graphicData>
+            </a:graphic>
+          </wp:inline>
+        </w:drawing>
+      </w:r>
+    </w:p>
+    <w:p>
+      <w:pPr>
+        <w:spacing w:line="240" w:lineRule="auto"/>
+        <w:rPr>
+          <w:rFonts w:ascii="Arial" w:hAnsi="Arial" w:cs="Arial"/>
+        </w:rPr>
+      </w:pPr>
+      <w:r>
+        <w:rPr>
+          <w:rFonts w:ascii="Arial" w:hAnsi="Arial" w:cs="Arial"/>
+        </w:rPr>
+        <w:tab/>
+        <w:t>Il server locale ha due access point:</w:t>
+      </w:r>
+    </w:p>
+    <w:p>
+      <w:pPr>
+        <w:pStyle w:val="Paragrafoelenco"/>
+        <w:numPr>
+          <w:ilvl w:val="0"/>
+          <w:numId w:val="2"/>
+        </w:numPr>
+        <w:spacing w:line="240" w:lineRule="auto"/>
+        <w:rPr>
+          <w:rFonts w:ascii="Arial" w:hAnsi="Arial" w:cs="Arial"/>
+        </w:rPr>
+      </w:pPr>
+      <w:r>
+        <w:rPr>
+          <w:rFonts w:ascii="Arial" w:hAnsi="Arial" w:cs="Arial"/>
+        </w:rPr>
+        <w:t>uno web per un utilizzo stand alone tramite browser;</w:t>
+      </w:r>
+    </w:p>
+    <w:p>
+      <w:pPr>
+        <w:pStyle w:val="Paragrafoelenco"/>
+        <w:numPr>
+          <w:ilvl w:val="0"/>
+          <w:numId w:val="2"/>
+        </w:numPr>
+        <w:spacing w:line="240" w:lineRule="auto"/>
+        <w:rPr>
+          <w:rFonts w:ascii="Arial" w:hAnsi="Arial" w:cs="Arial"/>
+        </w:rPr>
+      </w:pPr>
+      <w:r>
+        <w:rPr>
+          <w:rFonts w:ascii="Arial" w:hAnsi="Arial" w:cs="Arial"/>
+        </w:rPr>
+        <w:t>uno REST per un utilizzo tramite applicativi.</w:t>
+      </w:r>
+    </w:p>
+    <w:p>
+      <w:pPr>
+        <w:spacing w:line="240" w:lineRule="auto"/>
+        <w:rPr>
+          <w:rFonts w:ascii="Arial" w:hAnsi="Arial" w:cs="Arial"/>
+        </w:rPr>
+      </w:pPr>
+    </w:p>
+    <w:p>
+      <w:pPr>
+        <w:spacing w:line="240" w:lineRule="auto"/>
+        <w:rPr>
+          <w:rFonts w:ascii="Arial" w:hAnsi="Arial" w:cs="Arial"/>
+        </w:rPr>
+      </w:pPr>
+      <w:r>
+        <w:rPr>
+          <w:rFonts w:ascii="Arial" w:hAnsi="Arial" w:cs="Arial"/>
+        </w:rPr>
+        <w:t>Il pin viene memorizzato dall’applicativo e richiesto all’utente solo se assente o non utilizzato da un determinato lasso di tempo.</w:t>
+      </w:r>
+    </w:p>
+    <w:p>
+      <w:pPr>
+        <w:spacing w:line="240" w:lineRule="auto"/>
+        <w:rPr>
+          <w:rFonts w:ascii="Arial" w:hAnsi="Arial" w:cs="Arial"/>
+        </w:rPr>
+      </w:pPr>
+      <w:r>
+        <w:rPr>
+          <w:rFonts w:ascii="Arial" w:hAnsi="Arial" w:cs="Arial"/>
+        </w:rPr>
+        <w:t>Finché il pin è in memoria, l’utente può firmare senza preoccuparsi di reimmetterlo.</w:t>
       </w:r>
     </w:p>
     <w:p>
@@ -101,7 +258,7 @@
                     <pic:cNvPicPr/>
                   </pic:nvPicPr>
                   <pic:blipFill>
-                    <a:blip r:embed="rId7"/>
+                    <a:blip r:embed="rId8"/>
                     <a:stretch>
                       <a:fillRect/>
                     </a:stretch>
@@ -140,13 +297,25 @@
           <w:szCs w:val="28"/>
         </w:rPr>
       </w:pPr>
-      <w:r>
+    </w:p>
+    <w:p>
+      <w:pPr>
+        <w:spacing w:line="240" w:lineRule="auto"/>
         <w:rPr>
           <w:rFonts w:ascii="Arial" w:hAnsi="Arial" w:cs="Arial"/>
           <w:b/>
           <w:sz w:val="28"/>
           <w:szCs w:val="28"/>
         </w:rPr>
+      </w:pPr>
+      <w:r>
+        <w:rPr>
+          <w:rFonts w:ascii="Arial" w:hAnsi="Arial" w:cs="Arial"/>
+          <w:b/>
+          <w:sz w:val="28"/>
+          <w:szCs w:val="28"/>
+        </w:rPr>
+        <w:lastRenderedPageBreak/>
         <w:t>API REST:</w:t>
       </w:r>
     </w:p>
@@ -162,7 +331,7 @@
           <w:rFonts w:ascii="Arial" w:hAnsi="Arial" w:cs="Arial"/>
         </w:rPr>
       </w:pPr>
-      <w:hyperlink r:id="rId8" w:history="1">
+      <w:hyperlink r:id="rId9" w:history="1">
         <w:r>
           <w:rPr>
             <w:rStyle w:val="Collegamentoipertestuale"/>
@@ -532,31 +701,7 @@
         <w:rPr>
           <w:rFonts w:ascii="Arial" w:hAnsi="Arial" w:cs="Arial"/>
         </w:rPr>
-        <w:t xml:space="preserve">path </w:t>
-      </w:r>
-      <w:r>
-        <w:rPr>
-          <w:rFonts w:ascii="Arial" w:hAnsi="Arial" w:cs="Arial"/>
-        </w:rPr>
-        <w:t>relativ</w:t>
-      </w:r>
-      <w:r>
-        <w:rPr>
-          <w:rFonts w:ascii="Arial" w:hAnsi="Arial" w:cs="Arial"/>
-        </w:rPr>
-        <w:t>o</w:t>
-      </w:r>
-      <w:r>
-        <w:rPr>
-          <w:rFonts w:ascii="Arial" w:hAnsi="Arial" w:cs="Arial"/>
-        </w:rPr>
-        <w:t xml:space="preserve"> (alla posizione del server) o assolut</w:t>
-      </w:r>
-      <w:r>
-        <w:rPr>
-          <w:rFonts w:ascii="Arial" w:hAnsi="Arial" w:cs="Arial"/>
-        </w:rPr>
-        <w:t>o in cui verranno salvati i file firmati</w:t>
+        <w:t>path relativo (alla posizione del server) o assoluto in cui verranno salvati i file firmati</w:t>
       </w:r>
     </w:p>
     <w:p>
@@ -1137,7 +1282,6 @@
           <w:szCs w:val="21"/>
           <w:lang w:eastAsia="it-IT"/>
         </w:rPr>
-        <w:lastRenderedPageBreak/>
         <w:t xml:space="preserve">    #     },</w:t>
       </w:r>
     </w:p>
@@ -1328,13 +1472,49 @@
           <w:szCs w:val="28"/>
         </w:rPr>
       </w:pPr>
-      <w:r>
+    </w:p>
+    <w:p>
+      <w:pPr>
+        <w:spacing w:line="240" w:lineRule="auto"/>
         <w:rPr>
           <w:rFonts w:ascii="Arial" w:hAnsi="Arial" w:cs="Arial"/>
           <w:b/>
           <w:sz w:val="28"/>
           <w:szCs w:val="28"/>
         </w:rPr>
+      </w:pPr>
+    </w:p>
+    <w:p>
+      <w:pPr>
+        <w:spacing w:line="240" w:lineRule="auto"/>
+        <w:rPr>
+          <w:rFonts w:ascii="Arial" w:hAnsi="Arial" w:cs="Arial"/>
+          <w:b/>
+          <w:sz w:val="28"/>
+          <w:szCs w:val="28"/>
+        </w:rPr>
+      </w:pPr>
+    </w:p>
+    <w:p>
+      <w:pPr>
+        <w:spacing w:line="240" w:lineRule="auto"/>
+        <w:rPr>
+          <w:rFonts w:ascii="Arial" w:hAnsi="Arial" w:cs="Arial"/>
+          <w:b/>
+          <w:sz w:val="28"/>
+          <w:szCs w:val="28"/>
+        </w:rPr>
+      </w:pPr>
+      <w:bookmarkStart w:id="0" w:name="_GoBack"/>
+      <w:bookmarkEnd w:id="0"/>
+      <w:r>
+        <w:rPr>
+          <w:rFonts w:ascii="Arial" w:hAnsi="Arial" w:cs="Arial"/>
+          <w:b/>
+          <w:sz w:val="28"/>
+          <w:szCs w:val="28"/>
+        </w:rPr>
+        <w:lastRenderedPageBreak/>
         <w:t xml:space="preserve">Web </w:t>
       </w:r>
       <w:proofErr w:type="spellStart"/>
@@ -1370,7 +1550,7 @@
           <w:rFonts w:ascii="Arial" w:hAnsi="Arial" w:cs="Arial"/>
         </w:rPr>
       </w:pPr>
-      <w:hyperlink r:id="rId9" w:history="1">
+      <w:hyperlink r:id="rId10" w:history="1">
         <w:r>
           <w:rPr>
             <w:rStyle w:val="Collegamentoipertestuale"/>
@@ -1413,97 +1593,6 @@
             <wp:extent cx="3305175" cy="1943100"/>
             <wp:effectExtent l="0" t="0" r="9525" b="0"/>
             <wp:docPr id="2" name="Immagine 2"/>
-            <wp:cNvGraphicFramePr>
-              <a:graphicFrameLocks xmlns:a="http://schemas.openxmlformats.org/drawingml/2006/main" noChangeAspect="1"/>
-            </wp:cNvGraphicFramePr>
-            <a:graphic xmlns:a="http://schemas.openxmlformats.org/drawingml/2006/main">
-              <a:graphicData uri="http://schemas.openxmlformats.org/drawingml/2006/picture">
-                <pic:pic xmlns:pic="http://schemas.openxmlformats.org/drawingml/2006/picture">
-                  <pic:nvPicPr>
-                    <pic:cNvPr id="1" name=""/>
-                    <pic:cNvPicPr/>
-                  </pic:nvPicPr>
-                  <pic:blipFill>
-                    <a:blip r:embed="rId10"/>
-                    <a:stretch>
-                      <a:fillRect/>
-                    </a:stretch>
-                  </pic:blipFill>
-                  <pic:spPr>
-                    <a:xfrm>
-                      <a:off x="0" y="0"/>
-                      <a:ext cx="3305175" cy="1943100"/>
-                    </a:xfrm>
-                    <a:prstGeom prst="rect">
-                      <a:avLst/>
-                    </a:prstGeom>
-                  </pic:spPr>
-                </pic:pic>
-              </a:graphicData>
-            </a:graphic>
-          </wp:inline>
-        </w:drawing>
-      </w:r>
-    </w:p>
-    <w:p>
-      <w:pPr>
-        <w:spacing w:line="240" w:lineRule="auto"/>
-        <w:rPr>
-          <w:rFonts w:ascii="Arial" w:hAnsi="Arial" w:cs="Arial"/>
-        </w:rPr>
-      </w:pPr>
-      <w:r>
-        <w:rPr>
-          <w:rFonts w:ascii="Arial" w:hAnsi="Arial" w:cs="Arial"/>
-        </w:rPr>
-        <w:t>È possibile selezionare uno o più file, e il formato dei file firmati.</w:t>
-      </w:r>
-    </w:p>
-    <w:p>
-      <w:pPr>
-        <w:spacing w:line="240" w:lineRule="auto"/>
-        <w:rPr>
-          <w:rFonts w:ascii="Arial" w:hAnsi="Arial" w:cs="Arial"/>
-        </w:rPr>
-      </w:pPr>
-      <w:r>
-        <w:rPr>
-          <w:rFonts w:ascii="Arial" w:hAnsi="Arial" w:cs="Arial"/>
-        </w:rPr>
-        <w:t xml:space="preserve">Tramite il bottone </w:t>
-      </w:r>
-      <w:proofErr w:type="spellStart"/>
-      <w:r>
-        <w:rPr>
-          <w:rFonts w:ascii="Arial" w:hAnsi="Arial" w:cs="Arial"/>
-        </w:rPr>
-        <w:t>Sign</w:t>
-      </w:r>
-      <w:proofErr w:type="spellEnd"/>
-      <w:r>
-        <w:rPr>
-          <w:rFonts w:ascii="Arial" w:hAnsi="Arial" w:cs="Arial"/>
-        </w:rPr>
-        <w:t xml:space="preserve"> si può avviare il processo di firma</w:t>
-      </w:r>
-    </w:p>
-    <w:p>
-      <w:pPr>
-        <w:spacing w:line="240" w:lineRule="auto"/>
-        <w:ind w:left="708"/>
-        <w:rPr>
-          <w:rFonts w:ascii="Arial" w:hAnsi="Arial" w:cs="Arial"/>
-        </w:rPr>
-      </w:pPr>
-      <w:r>
-        <w:rPr>
-          <w:noProof/>
-        </w:rPr>
-        <w:drawing>
-          <wp:inline distT="0" distB="0" distL="0" distR="0" wp14:anchorId="475248D6" wp14:editId="5A5C9EAE">
-            <wp:extent cx="2695575" cy="1819275"/>
-            <wp:effectExtent l="0" t="0" r="9525" b="9525"/>
-            <wp:docPr id="3" name="Immagine 3"/>
             <wp:cNvGraphicFramePr>
               <a:graphicFrameLocks xmlns:a="http://schemas.openxmlformats.org/drawingml/2006/main" noChangeAspect="1"/>
             </wp:cNvGraphicFramePr>
@@ -1523,6 +1612,111 @@
                   <pic:spPr>
                     <a:xfrm>
                       <a:off x="0" y="0"/>
+                      <a:ext cx="3305175" cy="1943100"/>
+                    </a:xfrm>
+                    <a:prstGeom prst="rect">
+                      <a:avLst/>
+                    </a:prstGeom>
+                  </pic:spPr>
+                </pic:pic>
+              </a:graphicData>
+            </a:graphic>
+          </wp:inline>
+        </w:drawing>
+      </w:r>
+    </w:p>
+    <w:p>
+      <w:pPr>
+        <w:spacing w:line="240" w:lineRule="auto"/>
+        <w:rPr>
+          <w:rFonts w:ascii="Arial" w:hAnsi="Arial" w:cs="Arial"/>
+        </w:rPr>
+      </w:pPr>
+      <w:r>
+        <w:rPr>
+          <w:rFonts w:ascii="Arial" w:hAnsi="Arial" w:cs="Arial"/>
+        </w:rPr>
+        <w:t>È possibile selezionare uno o più file, e il formato dei file firmati.</w:t>
+      </w:r>
+    </w:p>
+    <w:p>
+      <w:pPr>
+        <w:spacing w:line="240" w:lineRule="auto"/>
+        <w:rPr>
+          <w:rFonts w:ascii="Arial" w:hAnsi="Arial" w:cs="Arial"/>
+        </w:rPr>
+      </w:pPr>
+      <w:r>
+        <w:rPr>
+          <w:rFonts w:ascii="Arial" w:hAnsi="Arial" w:cs="Arial"/>
+        </w:rPr>
+        <w:t xml:space="preserve">Tramite il bottone </w:t>
+      </w:r>
+      <w:proofErr w:type="spellStart"/>
+      <w:r>
+        <w:rPr>
+          <w:rFonts w:ascii="Arial" w:hAnsi="Arial" w:cs="Arial"/>
+        </w:rPr>
+        <w:t>Sign</w:t>
+      </w:r>
+      <w:proofErr w:type="spellEnd"/>
+      <w:r>
+        <w:rPr>
+          <w:rFonts w:ascii="Arial" w:hAnsi="Arial" w:cs="Arial"/>
+        </w:rPr>
+        <w:t xml:space="preserve"> si</w:t>
+      </w:r>
+      <w:proofErr w:type="spellStart"/>
+      <w:r>
+        <w:rPr>
+          <w:rFonts w:ascii="Arial" w:hAnsi="Arial" w:cs="Arial"/>
+        </w:rPr>
+        <w:t xml:space="preserve"> può</w:t>
+      </w:r>
+      <w:proofErr w:type="spellEnd"/>
+      <w:r>
+        <w:rPr>
+          <w:rFonts w:ascii="Arial" w:hAnsi="Arial" w:cs="Arial"/>
+        </w:rPr>
+        <w:t xml:space="preserve"> avviare il processo di firma</w:t>
+      </w:r>
+    </w:p>
+    <w:p>
+      <w:pPr>
+        <w:spacing w:line="240" w:lineRule="auto"/>
+        <w:ind w:left="708"/>
+        <w:rPr>
+          <w:rFonts w:ascii="Arial" w:hAnsi="Arial" w:cs="Arial"/>
+        </w:rPr>
+      </w:pPr>
+      <w:r>
+        <w:rPr>
+          <w:noProof/>
+        </w:rPr>
+        <w:drawing>
+          <wp:inline distT="0" distB="0" distL="0" distR="0" wp14:anchorId="475248D6" wp14:editId="5A5C9EAE">
+            <wp:extent cx="2695575" cy="1819275"/>
+            <wp:effectExtent l="0" t="0" r="9525" b="9525"/>
+            <wp:docPr id="3" name="Immagine 3"/>
+            <wp:cNvGraphicFramePr>
+              <a:graphicFrameLocks xmlns:a="http://schemas.openxmlformats.org/drawingml/2006/main" noChangeAspect="1"/>
+            </wp:cNvGraphicFramePr>
+            <a:graphic xmlns:a="http://schemas.openxmlformats.org/drawingml/2006/main">
+              <a:graphicData uri="http://schemas.openxmlformats.org/drawingml/2006/picture">
+                <pic:pic xmlns:pic="http://schemas.openxmlformats.org/drawingml/2006/picture">
+                  <pic:nvPicPr>
+                    <pic:cNvPr id="1" name=""/>
+                    <pic:cNvPicPr/>
+                  </pic:nvPicPr>
+                  <pic:blipFill>
+                    <a:blip r:embed="rId12"/>
+                    <a:stretch>
+                      <a:fillRect/>
+                    </a:stretch>
+                  </pic:blipFill>
+                  <pic:spPr>
+                    <a:xfrm>
+                      <a:off x="0" y="0"/>
                       <a:ext cx="2695575" cy="1819275"/>
                     </a:xfrm>
                     <a:prstGeom prst="rect">
@@ -1570,7 +1764,7 @@
           <w:rFonts w:ascii="Arial" w:hAnsi="Arial" w:cs="Arial"/>
         </w:rPr>
       </w:pPr>
-      <w:hyperlink r:id="rId12" w:history="1">
+      <w:hyperlink r:id="rId13" w:history="1">
         <w:r>
           <w:rPr>
             <w:rStyle w:val="Collegamentoipertestuale"/>
@@ -1688,16 +1882,16 @@
 <file path=word/numbering.xml><?xml version="1.0" encoding="utf-8"?>
 <w:numbering xmlns:wpc="http://schemas.microsoft.com/office/word/2010/wordprocessingCanvas" xmlns:cx="http://schemas.microsoft.com/office/drawing/2014/chartex" xmlns:cx1="http://schemas.microsoft.com/office/drawing/2015/9/8/chartex" xmlns:cx2="http://schemas.microsoft.com/office/drawing/2015/10/21/chartex" xmlns:cx3="http://schemas.microsoft.com/office/drawing/2016/5/9/chartex" xmlns:cx4="http://schemas.microsoft.com/office/drawing/2016/5/10/chartex" xmlns:cx5="http://schemas.microsoft.com/office/drawing/2016/5/11/chartex" xmlns:cx6="http://schemas.microsoft.com/office/drawing/2016/5/12/chartex" xmlns:cx7="http://schemas.microsoft.com/office/drawing/2016/5/13/chartex" xmlns:cx8="http://schemas.microsoft.com/office/drawing/2016/5/14/chartex" xmlns:mc="http://schemas.openxmlformats.org/markup-compatibility/2006" xmlns:aink="http://schemas.microsoft.com/office/drawing/2016/ink" xmlns:am3d="http://schemas.microsoft.com/office/drawing/2017/model3d" xmlns:o="urn:schemas-microsoft-com:office:office" xmlns:r="http://schemas.openxmlformats.org/officeDocument/2006/relationships" xmlns:m="http://schemas.openxmlformats.org/officeDocument/2006/math" xmlns:v="urn:schemas-microsoft-com:vml" xmlns:wp14="http://schemas.microsoft.com/office/word/2010/wordprocessingDrawing" xmlns:wp="http://schemas.openxmlformats.org/drawingml/2006/wordprocessingDrawing" xmlns:w10="urn:schemas-microsoft-com:office:word" xmlns:w="http://schemas.openxmlformats.org/wordprocessingml/2006/main" xmlns:w14="http://schemas.microsoft.com/office/word/2010/wordml" xmlns:w15="http://schemas.microsoft.com/office/word/2012/wordml" xmlns:w16cid="http://schemas.microsoft.com/office/word/2016/wordml/cid" xmlns:w16se="http://schemas.microsoft.com/office/word/2015/wordml/symex" xmlns:wpg="http://schemas.microsoft.com/office/word/2010/wordprocessingGroup" xmlns:wpi="http://schemas.microsoft.com/office/word/2010/wordprocessingInk" xmlns:wne="http://schemas.microsoft.com/office/word/2006/wordml" xmlns:wps="http://schemas.microsoft.com/office/word/2010/wordprocessingShape" mc:Ignorable="w14 w15 w16se w16cid wp14">
   <w:abstractNum w:abstractNumId="0" w15:restartNumberingAfterBreak="0">
-    <w:nsid w:val="7F56574B"/>
+    <w:nsid w:val="1EBE0AD3"/>
     <w:multiLevelType w:val="hybridMultilevel"/>
-    <w:tmpl w:val="EF68F61A"/>
+    <w:tmpl w:val="D8A4A532"/>
     <w:lvl w:ilvl="0" w:tplc="04100001">
       <w:start w:val="1"/>
       <w:numFmt w:val="bullet"/>
       <w:lvlText w:val=""/>
       <w:lvlJc w:val="left"/>
       <w:pPr>
-        <w:ind w:left="720" w:hanging="360"/>
+        <w:ind w:left="1068" w:hanging="360"/>
       </w:pPr>
       <w:rPr>
         <w:rFonts w:ascii="Symbol" w:hAnsi="Symbol" w:hint="default"/>
@@ -1709,7 +1903,7 @@
       <w:lvlText w:val="o"/>
       <w:lvlJc w:val="left"/>
       <w:pPr>
-        <w:ind w:left="1440" w:hanging="360"/>
+        <w:ind w:left="1788" w:hanging="360"/>
       </w:pPr>
       <w:rPr>
         <w:rFonts w:ascii="Courier New" w:hAnsi="Courier New" w:cs="Courier New" w:hint="default"/>
@@ -1721,7 +1915,7 @@
       <w:lvlText w:val=""/>
       <w:lvlJc w:val="left"/>
       <w:pPr>
-        <w:ind w:left="2160" w:hanging="360"/>
+        <w:ind w:left="2508" w:hanging="360"/>
       </w:pPr>
       <w:rPr>
         <w:rFonts w:ascii="Wingdings" w:hAnsi="Wingdings" w:hint="default"/>
@@ -1733,7 +1927,7 @@
       <w:lvlText w:val=""/>
       <w:lvlJc w:val="left"/>
       <w:pPr>
-        <w:ind w:left="2880" w:hanging="360"/>
+        <w:ind w:left="3228" w:hanging="360"/>
       </w:pPr>
       <w:rPr>
         <w:rFonts w:ascii="Symbol" w:hAnsi="Symbol" w:hint="default"/>
@@ -1745,7 +1939,7 @@
       <w:lvlText w:val="o"/>
       <w:lvlJc w:val="left"/>
       <w:pPr>
-        <w:ind w:left="3600" w:hanging="360"/>
+        <w:ind w:left="3948" w:hanging="360"/>
       </w:pPr>
       <w:rPr>
         <w:rFonts w:ascii="Courier New" w:hAnsi="Courier New" w:cs="Courier New" w:hint="default"/>
@@ -1757,7 +1951,7 @@
       <w:lvlText w:val=""/>
       <w:lvlJc w:val="left"/>
       <w:pPr>
-        <w:ind w:left="4320" w:hanging="360"/>
+        <w:ind w:left="4668" w:hanging="360"/>
       </w:pPr>
       <w:rPr>
         <w:rFonts w:ascii="Wingdings" w:hAnsi="Wingdings" w:hint="default"/>
@@ -1769,7 +1963,7 @@
       <w:lvlText w:val=""/>
       <w:lvlJc w:val="left"/>
       <w:pPr>
-        <w:ind w:left="5040" w:hanging="360"/>
+        <w:ind w:left="5388" w:hanging="360"/>
       </w:pPr>
       <w:rPr>
         <w:rFonts w:ascii="Symbol" w:hAnsi="Symbol" w:hint="default"/>
@@ -1781,7 +1975,7 @@
       <w:lvlText w:val="o"/>
       <w:lvlJc w:val="left"/>
       <w:pPr>
-        <w:ind w:left="5760" w:hanging="360"/>
+        <w:ind w:left="6108" w:hanging="360"/>
       </w:pPr>
       <w:rPr>
         <w:rFonts w:ascii="Courier New" w:hAnsi="Courier New" w:cs="Courier New" w:hint="default"/>
@@ -1793,6 +1987,119 @@
       <w:lvlText w:val=""/>
       <w:lvlJc w:val="left"/>
       <w:pPr>
+        <w:ind w:left="6828" w:hanging="360"/>
+      </w:pPr>
+      <w:rPr>
+        <w:rFonts w:ascii="Wingdings" w:hAnsi="Wingdings" w:hint="default"/>
+      </w:rPr>
+    </w:lvl>
+  </w:abstractNum>
+  <w:abstractNum w:abstractNumId="1" w15:restartNumberingAfterBreak="0">
+    <w:nsid w:val="7F56574B"/>
+    <w:multiLevelType w:val="hybridMultilevel"/>
+    <w:tmpl w:val="EF68F61A"/>
+    <w:lvl w:ilvl="0" w:tplc="04100001">
+      <w:start w:val="1"/>
+      <w:numFmt w:val="bullet"/>
+      <w:lvlText w:val=""/>
+      <w:lvlJc w:val="left"/>
+      <w:pPr>
+        <w:ind w:left="720" w:hanging="360"/>
+      </w:pPr>
+      <w:rPr>
+        <w:rFonts w:ascii="Symbol" w:hAnsi="Symbol" w:hint="default"/>
+      </w:rPr>
+    </w:lvl>
+    <w:lvl w:ilvl="1" w:tplc="04100003" w:tentative="1">
+      <w:start w:val="1"/>
+      <w:numFmt w:val="bullet"/>
+      <w:lvlText w:val="o"/>
+      <w:lvlJc w:val="left"/>
+      <w:pPr>
+        <w:ind w:left="1440" w:hanging="360"/>
+      </w:pPr>
+      <w:rPr>
+        <w:rFonts w:ascii="Courier New" w:hAnsi="Courier New" w:cs="Courier New" w:hint="default"/>
+      </w:rPr>
+    </w:lvl>
+    <w:lvl w:ilvl="2" w:tplc="04100005" w:tentative="1">
+      <w:start w:val="1"/>
+      <w:numFmt w:val="bullet"/>
+      <w:lvlText w:val=""/>
+      <w:lvlJc w:val="left"/>
+      <w:pPr>
+        <w:ind w:left="2160" w:hanging="360"/>
+      </w:pPr>
+      <w:rPr>
+        <w:rFonts w:ascii="Wingdings" w:hAnsi="Wingdings" w:hint="default"/>
+      </w:rPr>
+    </w:lvl>
+    <w:lvl w:ilvl="3" w:tplc="04100001" w:tentative="1">
+      <w:start w:val="1"/>
+      <w:numFmt w:val="bullet"/>
+      <w:lvlText w:val=""/>
+      <w:lvlJc w:val="left"/>
+      <w:pPr>
+        <w:ind w:left="2880" w:hanging="360"/>
+      </w:pPr>
+      <w:rPr>
+        <w:rFonts w:ascii="Symbol" w:hAnsi="Symbol" w:hint="default"/>
+      </w:rPr>
+    </w:lvl>
+    <w:lvl w:ilvl="4" w:tplc="04100003" w:tentative="1">
+      <w:start w:val="1"/>
+      <w:numFmt w:val="bullet"/>
+      <w:lvlText w:val="o"/>
+      <w:lvlJc w:val="left"/>
+      <w:pPr>
+        <w:ind w:left="3600" w:hanging="360"/>
+      </w:pPr>
+      <w:rPr>
+        <w:rFonts w:ascii="Courier New" w:hAnsi="Courier New" w:cs="Courier New" w:hint="default"/>
+      </w:rPr>
+    </w:lvl>
+    <w:lvl w:ilvl="5" w:tplc="04100005" w:tentative="1">
+      <w:start w:val="1"/>
+      <w:numFmt w:val="bullet"/>
+      <w:lvlText w:val=""/>
+      <w:lvlJc w:val="left"/>
+      <w:pPr>
+        <w:ind w:left="4320" w:hanging="360"/>
+      </w:pPr>
+      <w:rPr>
+        <w:rFonts w:ascii="Wingdings" w:hAnsi="Wingdings" w:hint="default"/>
+      </w:rPr>
+    </w:lvl>
+    <w:lvl w:ilvl="6" w:tplc="04100001" w:tentative="1">
+      <w:start w:val="1"/>
+      <w:numFmt w:val="bullet"/>
+      <w:lvlText w:val=""/>
+      <w:lvlJc w:val="left"/>
+      <w:pPr>
+        <w:ind w:left="5040" w:hanging="360"/>
+      </w:pPr>
+      <w:rPr>
+        <w:rFonts w:ascii="Symbol" w:hAnsi="Symbol" w:hint="default"/>
+      </w:rPr>
+    </w:lvl>
+    <w:lvl w:ilvl="7" w:tplc="04100003" w:tentative="1">
+      <w:start w:val="1"/>
+      <w:numFmt w:val="bullet"/>
+      <w:lvlText w:val="o"/>
+      <w:lvlJc w:val="left"/>
+      <w:pPr>
+        <w:ind w:left="5760" w:hanging="360"/>
+      </w:pPr>
+      <w:rPr>
+        <w:rFonts w:ascii="Courier New" w:hAnsi="Courier New" w:cs="Courier New" w:hint="default"/>
+      </w:rPr>
+    </w:lvl>
+    <w:lvl w:ilvl="8" w:tplc="04100005" w:tentative="1">
+      <w:start w:val="1"/>
+      <w:numFmt w:val="bullet"/>
+      <w:lvlText w:val=""/>
+      <w:lvlJc w:val="left"/>
+      <w:pPr>
         <w:ind w:left="6480" w:hanging="360"/>
       </w:pPr>
       <w:rPr>
@@ -1801,6 +2108,9 @@
     </w:lvl>
   </w:abstractNum>
   <w:num w:numId="1">
+    <w:abstractNumId w:val="1"/>
+  </w:num>
+  <w:num w:numId="2">
     <w:abstractNumId w:val="0"/>
   </w:num>
 </w:numbering>
@@ -2207,6 +2517,7 @@
   <w:style w:type="character" w:default="1" w:styleId="Carpredefinitoparagrafo">
     <w:name w:val="Default Paragraph Font"/>
     <w:uiPriority w:val="1"/>
+    <w:semiHidden/>
     <w:unhideWhenUsed/>
   </w:style>
   <w:style w:type="table" w:default="1" w:styleId="Tabellanormale">

</xml_diff>